<commit_message>
Shortened long lines for code guides
</commit_message>
<xml_diff>
--- a/docs/supporting-materials/sam-shares-data-request.docx
+++ b/docs/supporting-materials/sam-shares-data-request.docx
@@ -4142,6 +4142,15 @@
         <w:t xml:space="preserve">(</w:t>
       </w:r>
       <w:r>
+        <w:br/>
+      </w:r>
+      <w:r>
+        <w:rPr>
+          <w:rStyle w:val="NormalTok"/>
+        </w:rPr>
+        <w:t xml:space="preserve">    </w:t>
+      </w:r>
+      <w:r>
         <w:rPr>
           <w:rStyle w:val="AttributeTok"/>
         </w:rPr>
@@ -4152,6 +4161,15 @@
           <w:rStyle w:val="NormalTok"/>
         </w:rPr>
         <w:t xml:space="preserve"> </w:t>
+      </w:r>
+      <w:r>
+        <w:br/>
+      </w:r>
+      <w:r>
+        <w:rPr>
+          <w:rStyle w:val="NormalTok"/>
+        </w:rPr>
+        <w:t xml:space="preserve">      </w:t>
       </w:r>
       <w:r>
         <w:rPr>
@@ -5885,6 +5903,15 @@
         <w:t xml:space="preserve">(</w:t>
       </w:r>
       <w:r>
+        <w:br/>
+      </w:r>
+      <w:r>
+        <w:rPr>
+          <w:rStyle w:val="NormalTok"/>
+        </w:rPr>
+        <w:t xml:space="preserve">    </w:t>
+      </w:r>
+      <w:r>
         <w:rPr>
           <w:rStyle w:val="AttributeTok"/>
         </w:rPr>
@@ -5897,6 +5924,15 @@
         <w:t xml:space="preserve"> </w:t>
       </w:r>
       <w:r>
+        <w:br/>
+      </w:r>
+      <w:r>
+        <w:rPr>
+          <w:rStyle w:val="NormalTok"/>
+        </w:rPr>
+        <w:t xml:space="preserve">      </w:t>
+      </w:r>
+      <w:r>
         <w:rPr>
           <w:rStyle w:val="FunctionTok"/>
         </w:rPr>
@@ -6848,7 +6884,16 @@
         <w:rPr>
           <w:rStyle w:val="NormalTok"/>
         </w:rPr>
-        <w:t xml:space="preserve">(pp_emstatus[</w:t>
+        <w:t xml:space="preserve">(</w:t>
+      </w:r>
+      <w:r>
+        <w:br/>
+      </w:r>
+      <w:r>
+        <w:rPr>
+          <w:rStyle w:val="NormalTok"/>
+        </w:rPr>
+        <w:t xml:space="preserve">  pp_emstatus[</w:t>
       </w:r>
       <w:r>
         <w:rPr>
@@ -6921,6 +6966,15 @@
           <w:rStyle w:val="NormalTok"/>
         </w:rPr>
         <w:t xml:space="preserve">),</w:t>
+      </w:r>
+      <w:r>
+        <w:br/>
+      </w:r>
+      <w:r>
+        <w:rPr>
+          <w:rStyle w:val="NormalTok"/>
+        </w:rPr>
+        <w:t xml:space="preserve">  </w:t>
       </w:r>
       <w:r>
         <w:rPr>
@@ -7730,6 +7784,15 @@
         <w:t xml:space="preserve"> </w:t>
       </w:r>
       <w:r>
+        <w:br/>
+      </w:r>
+      <w:r>
+        <w:rPr>
+          <w:rStyle w:val="NormalTok"/>
+        </w:rPr>
+        <w:t xml:space="preserve">      </w:t>
+      </w:r>
+      <w:r>
         <w:rPr>
           <w:rStyle w:val="FunctionTok"/>
         </w:rPr>
@@ -7742,6 +7805,15 @@
         <w:t xml:space="preserve">(</w:t>
       </w:r>
       <w:r>
+        <w:br/>
+      </w:r>
+      <w:r>
+        <w:rPr>
+          <w:rStyle w:val="NormalTok"/>
+        </w:rPr>
+        <w:t xml:space="preserve">        </w:t>
+      </w:r>
+      <w:r>
         <w:rPr>
           <w:rStyle w:val="FunctionTok"/>
         </w:rPr>
@@ -7823,6 +7895,15 @@
         <w:t xml:space="preserve"> </w:t>
       </w:r>
       <w:r>
+        <w:br/>
+      </w:r>
+      <w:r>
+        <w:rPr>
+          <w:rStyle w:val="NormalTok"/>
+        </w:rPr>
+        <w:t xml:space="preserve">      </w:t>
+      </w:r>
+      <w:r>
         <w:rPr>
           <w:rStyle w:val="FunctionTok"/>
         </w:rPr>
@@ -7835,6 +7916,15 @@
         <w:t xml:space="preserve">(</w:t>
       </w:r>
       <w:r>
+        <w:br/>
+      </w:r>
+      <w:r>
+        <w:rPr>
+          <w:rStyle w:val="NormalTok"/>
+        </w:rPr>
+        <w:t xml:space="preserve">        </w:t>
+      </w:r>
+      <w:r>
         <w:rPr>
           <w:rStyle w:val="FunctionTok"/>
         </w:rPr>
@@ -7916,6 +8006,15 @@
         <w:t xml:space="preserve"> </w:t>
       </w:r>
       <w:r>
+        <w:br/>
+      </w:r>
+      <w:r>
+        <w:rPr>
+          <w:rStyle w:val="NormalTok"/>
+        </w:rPr>
+        <w:t xml:space="preserve">      </w:t>
+      </w:r>
+      <w:r>
         <w:rPr>
           <w:rStyle w:val="FunctionTok"/>
         </w:rPr>
@@ -7928,6 +8027,15 @@
         <w:t xml:space="preserve">(</w:t>
       </w:r>
       <w:r>
+        <w:br/>
+      </w:r>
+      <w:r>
+        <w:rPr>
+          <w:rStyle w:val="NormalTok"/>
+        </w:rPr>
+        <w:t xml:space="preserve">        </w:t>
+      </w:r>
+      <w:r>
         <w:rPr>
           <w:rStyle w:val="FunctionTok"/>
         </w:rPr>
@@ -8177,6 +8285,15 @@
         <w:t xml:space="preserve">(</w:t>
       </w:r>
       <w:r>
+        <w:br/>
+      </w:r>
+      <w:r>
+        <w:rPr>
+          <w:rStyle w:val="NormalTok"/>
+        </w:rPr>
+        <w:t xml:space="preserve">        </w:t>
+      </w:r>
+      <w:r>
         <w:rPr>
           <w:rStyle w:val="StringTok"/>
         </w:rPr>
@@ -8213,6 +8330,15 @@
         <w:t xml:space="preserve">, </w:t>
       </w:r>
       <w:r>
+        <w:br/>
+      </w:r>
+      <w:r>
+        <w:rPr>
+          <w:rStyle w:val="NormalTok"/>
+        </w:rPr>
+        <w:t xml:space="preserve">        </w:t>
+      </w:r>
+      <w:r>
         <w:rPr>
           <w:rStyle w:val="StringTok"/>
         </w:rPr>
@@ -8423,6 +8549,15 @@
         <w:t xml:space="preserve">(</w:t>
       </w:r>
       <w:r>
+        <w:br/>
+      </w:r>
+      <w:r>
+        <w:rPr>
+          <w:rStyle w:val="NormalTok"/>
+        </w:rPr>
+        <w:t xml:space="preserve">        </w:t>
+      </w:r>
+      <w:r>
         <w:rPr>
           <w:rStyle w:val="StringTok"/>
         </w:rPr>
@@ -8457,6 +8592,15 @@
           <w:rStyle w:val="NormalTok"/>
         </w:rPr>
         <w:t xml:space="preserve">, </w:t>
+      </w:r>
+      <w:r>
+        <w:br/>
+      </w:r>
+      <w:r>
+        <w:rPr>
+          <w:rStyle w:val="NormalTok"/>
+        </w:rPr>
+        <w:t xml:space="preserve">        </w:t>
       </w:r>
       <w:r>
         <w:rPr>

</xml_diff>

<commit_message>
Updated numbering for code guides
</commit_message>
<xml_diff>
--- a/docs/supporting-materials/sam-shares-data-request.docx
+++ b/docs/supporting-materials/sam-shares-data-request.docx
@@ -118,13 +118,13 @@
         </w:p>
       </w:sdtContent>
     </w:sdt>
-    <w:bookmarkStart w:id="22" w:name="introduction"/>
+    <w:bookmarkStart w:id="24" w:name="introduction"/>
     <w:p>
       <w:pPr>
-        <w:pStyle w:val="Heading2"/>
+        <w:pStyle w:val="Heading1"/>
       </w:pPr>
       <w:r>
-        <w:t xml:space="preserve">1 Introduction</w:t>
+        <w:t xml:space="preserve">1. Introduction</w:t>
       </w:r>
     </w:p>
     <w:p>
@@ -138,7 +138,7 @@
     <w:bookmarkStart w:id="20" w:name="objectives"/>
     <w:p>
       <w:pPr>
-        <w:pStyle w:val="Heading3"/>
+        <w:pStyle w:val="Heading2"/>
       </w:pPr>
       <w:r>
         <w:t xml:space="preserve">1.1 Objectives</w:t>
@@ -196,7 +196,7 @@
     <w:bookmarkStart w:id="21" w:name="preliminaries"/>
     <w:p>
       <w:pPr>
-        <w:pStyle w:val="Heading3"/>
+        <w:pStyle w:val="Heading2"/>
       </w:pPr>
       <w:r>
         <w:t xml:space="preserve">1.2 Preliminaries</w:t>
@@ -476,14 +476,13 @@
       </w:r>
     </w:p>
     <w:bookmarkEnd w:id="21"/>
-    <w:bookmarkEnd w:id="22"/>
-    <w:bookmarkStart w:id="23" w:name="datasets-and-correspondence-tables"/>
+    <w:bookmarkStart w:id="22" w:name="datasets-and-correspondence-tables"/>
     <w:p>
       <w:pPr>
         <w:pStyle w:val="Heading2"/>
       </w:pPr>
       <w:r>
-        <w:t xml:space="preserve">2 Datasets and correspondence tables</w:t>
+        <w:t xml:space="preserve">1.3 Datasets and correspondence tables</w:t>
       </w:r>
     </w:p>
     <w:p>
@@ -2675,14 +2674,14 @@
         <w:t xml:space="preserve">)</w:t>
       </w:r>
     </w:p>
-    <w:bookmarkEnd w:id="23"/>
-    <w:bookmarkStart w:id="24" w:name="population-totals"/>
+    <w:bookmarkEnd w:id="22"/>
+    <w:bookmarkStart w:id="23" w:name="population-totals"/>
     <w:p>
       <w:pPr>
         <w:pStyle w:val="Heading2"/>
       </w:pPr>
       <w:r>
-        <w:t xml:space="preserve">3 Population totals</w:t>
+        <w:t xml:space="preserve">1.4 Population totals</w:t>
       </w:r>
     </w:p>
     <w:p>
@@ -3833,14 +3832,24 @@
         </w:tc>
       </w:tr>
     </w:tbl>
+    <w:bookmarkEnd w:id="23"/>
     <w:bookmarkEnd w:id="24"/>
-    <w:bookmarkStart w:id="25" w:name="descriptors-sam-disaggregates"/>
+    <w:bookmarkStart w:id="28" w:name="X7799f363c549c5926f30694e1c98867d4f97f80"/>
+    <w:p>
+      <w:pPr>
+        <w:pStyle w:val="Heading1"/>
+      </w:pPr>
+      <w:r>
+        <w:t xml:space="preserve">2. Generating descriptor variables (SAM disaggregates)</w:t>
+      </w:r>
+    </w:p>
+    <w:bookmarkStart w:id="25" w:name="skill-level"/>
     <w:p>
       <w:pPr>
         <w:pStyle w:val="Heading2"/>
       </w:pPr>
       <w:r>
-        <w:t xml:space="preserve">4 Descriptors (SAM disaggregates)</w:t>
+        <w:t xml:space="preserve">2.1 Skill level</w:t>
       </w:r>
     </w:p>
     <w:p>
@@ -5794,13 +5803,13 @@
       </w:r>
     </w:p>
     <w:bookmarkEnd w:id="25"/>
-    <w:bookmarkStart w:id="26" w:name="labor-status"/>
+    <w:bookmarkStart w:id="26" w:name="labor-status-and-economic-activities"/>
     <w:p>
       <w:pPr>
         <w:pStyle w:val="Heading2"/>
       </w:pPr>
       <w:r>
-        <w:t xml:space="preserve">5 Labor status</w:t>
+        <w:t xml:space="preserve">2.2 Labor status and Economic Activities</w:t>
       </w:r>
     </w:p>
     <w:p>
@@ -7684,6 +7693,16 @@
         </w:tc>
       </w:tr>
     </w:tbl>
+    <w:bookmarkEnd w:id="26"/>
+    <w:bookmarkStart w:id="27" w:name="types-of-income"/>
+    <w:p>
+      <w:pPr>
+        <w:pStyle w:val="Heading2"/>
+      </w:pPr>
+      <w:r>
+        <w:t xml:space="preserve">2.3 Types of income</w:t>
+      </w:r>
+    </w:p>
     <w:p>
       <w:pPr>
         <w:pStyle w:val="FirstParagraph"/>
@@ -8859,14 +8878,15 @@
         <w:t xml:space="preserve">)</w:t>
       </w:r>
     </w:p>
-    <w:bookmarkEnd w:id="26"/>
-    <w:bookmarkStart w:id="30" w:name="multidimensional-tables"/>
+    <w:bookmarkEnd w:id="27"/>
+    <w:bookmarkEnd w:id="28"/>
+    <w:bookmarkStart w:id="31" w:name="multidimensional-tables"/>
     <w:p>
       <w:pPr>
-        <w:pStyle w:val="Heading2"/>
+        <w:pStyle w:val="Heading1"/>
       </w:pPr>
       <w:r>
-        <w:t xml:space="preserve">6 Multidimensional Tables</w:t>
+        <w:t xml:space="preserve">3. Multidimensional Tables</w:t>
       </w:r>
     </w:p>
     <w:p>
@@ -8877,13 +8897,13 @@
         <w:t xml:space="preserve">Now we can put together our tables.</w:t>
       </w:r>
     </w:p>
-    <w:bookmarkStart w:id="27" w:name="wages-and-surplus-income"/>
+    <w:bookmarkStart w:id="29" w:name="wages-and-surplus-income"/>
     <w:p>
       <w:pPr>
-        <w:pStyle w:val="Heading3"/>
+        <w:pStyle w:val="Heading2"/>
       </w:pPr>
       <w:r>
-        <w:t xml:space="preserve">6.1 Wages and Surplus income</w:t>
+        <w:t xml:space="preserve">3.1 Wages and Surplus income</w:t>
       </w:r>
     </w:p>
     <w:p>
@@ -10046,14 +10066,14 @@
         <w:t xml:space="preserve">0</w:t>
       </w:r>
     </w:p>
-    <w:bookmarkEnd w:id="27"/>
-    <w:bookmarkStart w:id="28" w:name="filling-out-the-templates"/>
+    <w:bookmarkEnd w:id="29"/>
+    <w:bookmarkStart w:id="30" w:name="filling-out-the-templates"/>
     <w:p>
       <w:pPr>
-        <w:pStyle w:val="Heading3"/>
+        <w:pStyle w:val="Heading2"/>
       </w:pPr>
       <w:r>
-        <w:t xml:space="preserve">6.2 Filling out the templates</w:t>
+        <w:t xml:space="preserve">3.2 Filling out the templates</w:t>
       </w:r>
     </w:p>
     <w:p>
@@ -26446,14 +26466,15 @@
         </w:tc>
       </w:tr>
     </w:tbl>
-    <w:bookmarkEnd w:id="28"/>
-    <w:bookmarkStart w:id="29" w:name="exports-to-excel"/>
+    <w:bookmarkEnd w:id="30"/>
+    <w:bookmarkEnd w:id="31"/>
+    <w:bookmarkStart w:id="32" w:name="exports-to-excel"/>
     <w:p>
       <w:pPr>
-        <w:pStyle w:val="Heading3"/>
+        <w:pStyle w:val="Heading1"/>
       </w:pPr>
       <w:r>
-        <w:t xml:space="preserve">6.3 Exports to Excel</w:t>
+        <w:t xml:space="preserve">4. Exports to Excel</w:t>
       </w:r>
     </w:p>
     <w:p>
@@ -27397,18 +27418,7 @@
         <w:t xml:space="preserve"> T)</w:t>
       </w:r>
     </w:p>
-    <w:bookmarkEnd w:id="29"/>
-    <w:bookmarkEnd w:id="30"/>
-    <w:bookmarkStart w:id="31" w:name="references"/>
-    <w:p>
-      <w:pPr>
-        <w:pStyle w:val="Heading2"/>
-      </w:pPr>
-      <w:r>
-        <w:t xml:space="preserve">7 References</w:t>
-      </w:r>
-    </w:p>
-    <w:bookmarkEnd w:id="31"/>
+    <w:bookmarkEnd w:id="32"/>
     <w:sectPr/>
   </w:body>
 </w:document>

</xml_diff>